<commit_message>
Added a hero that moves automatically and made the camera follow him
Main:
- Added a HeroController script that moves it in the right direction
- Added a CameraController script that makes it so the camera follows the plaeyr
Misc:
- Added a hero.png sprite
- Added a Scripts folder
</commit_message>
<xml_diff>
--- a/Ideas.docx
+++ b/Ideas.docx
@@ -125,11 +125,29 @@
         </w:numPr>
         <w:ind w:left="720"/>
       </w:pPr>
-      <w:bookmarkStart w:id="0" w:name="_GoBack"/>
-      <w:bookmarkEnd w:id="0"/>
       <w:r>
         <w:t xml:space="preserve"> – Reach the end?</w:t>
       </w:r>
+    </w:p>
+    <w:p>
+      <w:pPr>
+        <w:pStyle w:val="ListBullet"/>
+      </w:pPr>
+      <w:r>
+        <w:t>Style : minimalistic probably, I wanna make a game full of black/white squares with color SFX :D</w:t>
+      </w:r>
+      <w:bookmarkStart w:id="0" w:name="_GoBack"/>
+      <w:bookmarkEnd w:id="0"/>
+    </w:p>
+    <w:p>
+      <w:pPr>
+        <w:pStyle w:val="ListBullet"/>
+        <w:numPr>
+          <w:ilvl w:val="0"/>
+          <w:numId w:val="0"/>
+        </w:numPr>
+        <w:ind w:left="720"/>
+      </w:pPr>
     </w:p>
     <w:p>
       <w:pPr>
@@ -1762,8 +1780,8 @@
     <w:compatSetting w:name="differentiateMultirowTableHeaders" w:uri="http://schemas.microsoft.com/office/word" w:val="1"/>
   </w:compat>
   <w:rsids>
-    <w:rsidRoot w:val="00B47378"/>
-    <w:rsid w:val="00B47378"/>
+    <w:rsidRoot w:val="000847D1"/>
+    <w:rsid w:val="000847D1"/>
   </w:rsids>
   <m:mathPr>
     <m:mathFont m:val="Cambria Math"/>

</xml_diff>

<commit_message>
Working on the ui system
-Added hp and ap bars, saving the scripts here because I'll remake them
</commit_message>
<xml_diff>
--- a/Ideas.docx
+++ b/Ideas.docx
@@ -144,8 +144,25 @@
       <w:r>
         <w:t>RNG monster/powerups?</w:t>
       </w:r>
-      <w:bookmarkStart w:id="0" w:name="_GoBack"/>
-      <w:bookmarkEnd w:id="0"/>
+    </w:p>
+    <w:p>
+      <w:pPr>
+        <w:pStyle w:val="ListBullet"/>
+        <w:numPr>
+          <w:ilvl w:val="0"/>
+          <w:numId w:val="0"/>
+        </w:numPr>
+        <w:ind w:left="432" w:hanging="432"/>
+        <w:rPr>
+          <w:b/>
+        </w:rPr>
+      </w:pPr>
+      <w:r>
+        <w:rPr>
+          <w:b/>
+        </w:rPr>
+        <w:t>TODO:</w:t>
+      </w:r>
     </w:p>
     <w:p>
       <w:pPr>
@@ -155,7 +172,44 @@
           <w:numId w:val="0"/>
         </w:numPr>
         <w:ind w:left="720"/>
-      </w:pPr>
+        <w:rPr>
+          <w:strike/>
+        </w:rPr>
+      </w:pPr>
+      <w:r>
+        <w:rPr>
+          <w:strike/>
+        </w:rPr>
+        <w:t>1) Background</w:t>
+      </w:r>
+    </w:p>
+    <w:p>
+      <w:pPr>
+        <w:pStyle w:val="ListBullet"/>
+        <w:numPr>
+          <w:ilvl w:val="0"/>
+          <w:numId w:val="0"/>
+        </w:numPr>
+        <w:ind w:left="720"/>
+      </w:pPr>
+      <w:r>
+        <w:t>2) Bullet</w:t>
+      </w:r>
+    </w:p>
+    <w:p>
+      <w:pPr>
+        <w:pStyle w:val="ListBullet"/>
+        <w:numPr>
+          <w:ilvl w:val="0"/>
+          <w:numId w:val="0"/>
+        </w:numPr>
+        <w:ind w:left="720"/>
+      </w:pPr>
+      <w:r>
+        <w:t>3) Enemy</w:t>
+      </w:r>
+      <w:bookmarkStart w:id="0" w:name="_GoBack"/>
+      <w:bookmarkEnd w:id="0"/>
     </w:p>
     <w:p>
       <w:pPr>
@@ -1788,8 +1842,8 @@
     <w:compatSetting w:name="differentiateMultirowTableHeaders" w:uri="http://schemas.microsoft.com/office/word" w:val="1"/>
   </w:compat>
   <w:rsids>
-    <w:rsidRoot w:val="00765728"/>
-    <w:rsid w:val="00765728"/>
+    <w:rsidRoot w:val="00981274"/>
+    <w:rsid w:val="00981274"/>
   </w:rsids>
   <m:mathPr>
     <m:mathFont m:val="Cambria Math"/>

</xml_diff>

<commit_message>
Working on slam attack & animation
</commit_message>
<xml_diff>
--- a/Ideas.docx
+++ b/Ideas.docx
@@ -311,11 +311,20 @@
           <w:numId w:val="0"/>
         </w:numPr>
         <w:ind w:left="720"/>
-      </w:pPr>
-      <w:r>
+        <w:rPr>
+          <w:strike/>
+        </w:rPr>
+      </w:pPr>
+      <w:r>
+        <w:rPr>
+          <w:strike/>
+        </w:rPr>
         <w:t>10) Do something with enemies and player collision</w:t>
       </w:r>
       <w:r>
+        <w:rPr>
+          <w:strike/>
+        </w:rPr>
         <w:t xml:space="preserve"> (gameplay-wise)</w:t>
       </w:r>
     </w:p>
@@ -335,6 +344,8 @@
         <w:lastRenderedPageBreak/>
         <w:t>7) Balance spike/aoe damage/cost by calculationg the rng from enemies;</w:t>
       </w:r>
+      <w:bookmarkStart w:id="0" w:name="_GoBack"/>
+      <w:bookmarkEnd w:id="0"/>
     </w:p>
     <w:p>
       <w:pPr>
@@ -378,7 +389,7 @@
         <w:ind w:left="720"/>
       </w:pPr>
       <w:r>
-        <w:t>12) Add score</w:t>
+        <w:t xml:space="preserve">16) Add teleport death skill, works well with stomp, may remove spike </w:t>
       </w:r>
     </w:p>
     <w:p>
@@ -391,7 +402,7 @@
         <w:ind w:left="720"/>
       </w:pPr>
       <w:r>
-        <w:t>13) Add music</w:t>
+        <w:t>15) Pause on death with timeScale=0 and make some buttons</w:t>
       </w:r>
     </w:p>
     <w:p>
@@ -404,16 +415,31 @@
         <w:ind w:left="720"/>
       </w:pPr>
       <w:r>
-        <w:t>14) rework spikes maybe</w:t>
-      </w:r>
-      <w:r>
-        <w:t>?</w:t>
-      </w:r>
-      <w:bookmarkStart w:id="0" w:name="_GoBack"/>
-      <w:bookmarkEnd w:id="0"/>
-      <w:r>
-        <w:t xml:space="preserve"> make them don’t hit upgrades</w:t>
-      </w:r>
+        <w:t>13) Add music</w:t>
+      </w:r>
+    </w:p>
+    <w:p>
+      <w:pPr>
+        <w:pStyle w:val="ListBullet"/>
+        <w:numPr>
+          <w:ilvl w:val="0"/>
+          <w:numId w:val="0"/>
+        </w:numPr>
+        <w:ind w:left="720"/>
+      </w:pPr>
+      <w:r>
+        <w:t>12) Add score</w:t>
+      </w:r>
+    </w:p>
+    <w:p>
+      <w:pPr>
+        <w:pStyle w:val="ListBullet"/>
+        <w:numPr>
+          <w:ilvl w:val="0"/>
+          <w:numId w:val="0"/>
+        </w:numPr>
+        <w:ind w:left="720"/>
+      </w:pPr>
     </w:p>
     <w:p>
       <w:pPr>
@@ -2059,8 +2085,8 @@
     <w:compatSetting w:name="differentiateMultirowTableHeaders" w:uri="http://schemas.microsoft.com/office/word" w:val="1"/>
   </w:compat>
   <w:rsids>
-    <w:rsidRoot w:val="002735E2"/>
-    <w:rsid w:val="002735E2"/>
+    <w:rsidRoot w:val="006F2CE2"/>
+    <w:rsid w:val="006F2CE2"/>
   </w:rsids>
   <m:mathPr>
     <m:mathFont m:val="Cambria Math"/>

</xml_diff>

<commit_message>
Game is playable now, I'm working on winCon
- Added many stuff
</commit_message>
<xml_diff>
--- a/Ideas.docx
+++ b/Ideas.docx
@@ -388,19 +388,31 @@
           <w:numId w:val="0"/>
         </w:numPr>
         <w:ind w:left="720"/>
-      </w:pPr>
-      <w:r>
+        <w:rPr>
+          <w:strike/>
+        </w:rPr>
+      </w:pPr>
+      <w:bookmarkStart w:id="0" w:name="_GoBack"/>
+      <w:r>
+        <w:rPr>
+          <w:strike/>
+        </w:rPr>
         <w:t xml:space="preserve">11) Make platforms </w:t>
       </w:r>
       <w:r>
+        <w:rPr>
+          <w:strike/>
+        </w:rPr>
         <w:t>generator</w:t>
       </w:r>
-      <w:bookmarkStart w:id="0" w:name="_GoBack"/>
-      <w:bookmarkEnd w:id="0"/>
-      <w:r>
+      <w:r>
+        <w:rPr>
+          <w:strike/>
+        </w:rPr>
         <w:t xml:space="preserve"> </w:t>
       </w:r>
     </w:p>
+    <w:bookmarkEnd w:id="0"/>
     <w:p>
       <w:pPr>
         <w:pStyle w:val="ListBullet"/>
@@ -440,7 +452,10 @@
         <w:ind w:left="720"/>
       </w:pPr>
       <w:r>
-        <w:t>12) Add score</w:t>
+        <w:t>12)</w:t>
+      </w:r>
+      <w:r>
+        <w:t>Rework slam so it works based on position, not time</w:t>
       </w:r>
     </w:p>
     <w:p>

</xml_diff>